<commit_message>
its too late, good night
</commit_message>
<xml_diff>
--- a/Conventions.docx
+++ b/Conventions.docx
@@ -416,10 +416,8 @@
           <w:numId w:val="2"/>
         </w:numPr>
         <w:rPr>
-          <w:rFonts w:hint="cs"/>
-          <w:sz w:val="28"/>
-          <w:szCs w:val="28"/>
-          <w:rtl/>
+          <w:sz w:val="28"/>
+          <w:szCs w:val="28"/>
         </w:rPr>
       </w:pPr>
       <w:r>
@@ -432,6 +430,36 @@
           <w:rtl/>
         </w:rPr>
         <w:t>בלי ריבים.</w:t>
+      </w:r>
+    </w:p>
+    <w:p>
+      <w:pPr>
+        <w:pStyle w:val="a3"/>
+        <w:numPr>
+          <w:ilvl w:val="0"/>
+          <w:numId w:val="2"/>
+        </w:numPr>
+        <w:rPr>
+          <w:sz w:val="28"/>
+          <w:szCs w:val="28"/>
+          <w:rtl/>
+        </w:rPr>
+      </w:pPr>
+      <w:r>
+        <w:rPr>
+          <w:rFonts w:hint="cs"/>
+          <w:sz w:val="28"/>
+          <w:szCs w:val="28"/>
+          <w:rtl/>
+        </w:rPr>
+        <w:t xml:space="preserve">אחרי כל פונקציה או שינוי חייבים לעשות </w:t>
+      </w:r>
+      <w:r>
+        <w:rPr>
+          <w:sz w:val="28"/>
+          <w:szCs w:val="28"/>
+        </w:rPr>
+        <w:t>ctrl k + ctrl d</w:t>
       </w:r>
       <w:bookmarkStart w:id="0" w:name="_GoBack"/>
       <w:bookmarkEnd w:id="0"/>

</xml_diff>